<commit_message>
Update Requisiti e Casi d'uso.docx
</commit_message>
<xml_diff>
--- a/Requisiti e Casi d'uso.docx
+++ b/Requisiti e Casi d'uso.docx
@@ -19771,7 +19771,7 @@
     <w:p>
       <w:pPr>
         <w:rPr>
-          <w:rFonts w:asciiTheme="minorHAnsi" w:hAnsiTheme="minorHAnsi"/>
+          <w:rFonts w:asciiTheme="minorHAnsi" w:hAnsiTheme="minorHAnsi" w:hint="eastAsia"/>
           <w:sz w:val="40"/>
           <w:szCs w:val="40"/>
           <w:lang w:val="it-IT" w:eastAsia="it-IT"/>
@@ -19792,24 +19792,21 @@
           <w:lang w:val="it-IT" w:eastAsia="it-IT"/>
         </w:rPr>
         <w:lastRenderedPageBreak/>
-        <w:t xml:space="preserve">Use Case </w:t>
+        <w:t>Use Case Diagrams</w:t>
       </w:r>
-      <w:proofErr w:type="spellStart"/>
-      <w:r>
+    </w:p>
+    <w:p>
+      <w:pPr>
         <w:rPr>
-          <w:rFonts w:asciiTheme="minorHAnsi" w:hAnsiTheme="minorHAnsi"/>
-          <w:sz w:val="40"/>
-          <w:szCs w:val="40"/>
+          <w:rFonts w:asciiTheme="minorHAnsi" w:hAnsiTheme="minorHAnsi" w:hint="eastAsia"/>
           <w:lang w:val="it-IT" w:eastAsia="it-IT"/>
         </w:rPr>
-        <w:t>Diagrams</w:t>
-      </w:r>
-      <w:proofErr w:type="spellEnd"/>
+      </w:pPr>
     </w:p>
     <w:p>
       <w:pPr>
         <w:rPr>
-          <w:rFonts w:asciiTheme="minorHAnsi" w:hAnsiTheme="minorHAnsi"/>
+          <w:rFonts w:asciiTheme="minorHAnsi" w:hAnsiTheme="minorHAnsi" w:hint="eastAsia"/>
           <w:lang w:val="it-IT" w:eastAsia="it-IT"/>
         </w:rPr>
       </w:pPr>
@@ -19817,7 +19814,7 @@
     <w:p>
       <w:pPr>
         <w:rPr>
-          <w:rFonts w:asciiTheme="minorHAnsi" w:hAnsiTheme="minorHAnsi"/>
+          <w:rFonts w:asciiTheme="minorHAnsi" w:hAnsiTheme="minorHAnsi" w:hint="eastAsia"/>
           <w:lang w:val="it-IT" w:eastAsia="it-IT"/>
         </w:rPr>
       </w:pPr>
@@ -19825,15 +19822,7 @@
     <w:p>
       <w:pPr>
         <w:rPr>
-          <w:rFonts w:asciiTheme="minorHAnsi" w:hAnsiTheme="minorHAnsi"/>
-          <w:lang w:val="it-IT" w:eastAsia="it-IT"/>
-        </w:rPr>
-      </w:pPr>
-    </w:p>
-    <w:p>
-      <w:pPr>
-        <w:rPr>
-          <w:rFonts w:asciiTheme="minorHAnsi" w:hAnsiTheme="minorHAnsi"/>
+          <w:rFonts w:asciiTheme="minorHAnsi" w:hAnsiTheme="minorHAnsi" w:hint="eastAsia"/>
           <w:lang w:val="it-IT" w:eastAsia="it-IT"/>
         </w:rPr>
       </w:pPr>
@@ -19852,10 +19841,10 @@
           <w:lang w:val="it-IT" w:eastAsia="it-IT"/>
         </w:rPr>
         <w:drawing>
-          <wp:inline distT="0" distB="0" distL="0" distR="0" wp14:anchorId="144425D3" wp14:editId="5BE1A445">
+          <wp:inline distT="0" distB="0" distL="0" distR="0" wp14:anchorId="37C3A0F3" wp14:editId="2D9CBDF1">
             <wp:extent cx="6115050" cy="7086600"/>
             <wp:effectExtent l="0" t="0" r="0" b="0"/>
-            <wp:docPr id="2" name="Immagine 2"/>
+            <wp:docPr id="3" name="Immagine 3"/>
             <wp:cNvGraphicFramePr>
               <a:graphicFrameLocks xmlns:a="http://schemas.openxmlformats.org/drawingml/2006/main" noChangeAspect="1"/>
             </wp:cNvGraphicFramePr>
@@ -19863,7 +19852,7 @@
               <a:graphicData uri="http://schemas.openxmlformats.org/drawingml/2006/picture">
                 <pic:pic xmlns:pic="http://schemas.openxmlformats.org/drawingml/2006/picture">
                   <pic:nvPicPr>
-                    <pic:cNvPr id="0" name="Picture 3"/>
+                    <pic:cNvPr id="0" name="Picture 2"/>
                     <pic:cNvPicPr>
                       <a:picLocks noChangeAspect="1" noChangeArrowheads="1"/>
                     </pic:cNvPicPr>
@@ -25946,6 +25935,7 @@
     <w:lsdException w:name="HTML Sample" w:semiHidden="1" w:unhideWhenUsed="1"/>
     <w:lsdException w:name="HTML Typewriter" w:semiHidden="1" w:unhideWhenUsed="1"/>
     <w:lsdException w:name="HTML Variable" w:semiHidden="1" w:unhideWhenUsed="1"/>
+    <w:lsdException w:name="Normal Table" w:semiHidden="1" w:unhideWhenUsed="1"/>
     <w:lsdException w:name="annotation subject" w:semiHidden="1" w:unhideWhenUsed="1"/>
     <w:lsdException w:name="No List" w:semiHidden="1" w:unhideWhenUsed="1"/>
     <w:lsdException w:name="Outline List 1" w:semiHidden="1" w:unhideWhenUsed="1"/>
@@ -25988,8 +25978,11 @@
     <w:lsdException w:name="Table Contemporary" w:semiHidden="1" w:unhideWhenUsed="1"/>
     <w:lsdException w:name="Table Elegant" w:semiHidden="1" w:unhideWhenUsed="1"/>
     <w:lsdException w:name="Table Professional" w:semiHidden="1" w:unhideWhenUsed="1"/>
+    <w:lsdException w:name="Table Subtle 1" w:semiHidden="1" w:unhideWhenUsed="1"/>
     <w:lsdException w:name="Table Subtle 2" w:semiHidden="1" w:unhideWhenUsed="1"/>
     <w:lsdException w:name="Table Web 1" w:semiHidden="1" w:unhideWhenUsed="1"/>
+    <w:lsdException w:name="Table Web 2" w:semiHidden="1" w:unhideWhenUsed="1"/>
+    <w:lsdException w:name="Table Web 3" w:semiHidden="1" w:unhideWhenUsed="1"/>
     <w:lsdException w:name="Balloon Text" w:semiHidden="1" w:unhideWhenUsed="1"/>
     <w:lsdException w:name="Table Grid" w:uiPriority="39"/>
     <w:lsdException w:name="Table Theme" w:semiHidden="1" w:unhideWhenUsed="1"/>

</xml_diff>